<commit_message>
Commit9.0.186- revisão comentários e Manual
</commit_message>
<xml_diff>
--- a/documentos/Candidatos.docx
+++ b/documentos/Candidatos.docx
@@ -54,44 +54,6 @@
           <w:szCs w:val="32"/>
         </w:rPr>
       </w:pPr>
-      <w:r>
-        <w:rPr>
-          <w:sz w:val="32"/>
-          <w:szCs w:val="32"/>
-        </w:rPr>
-        <w:t>(</w:t>
-      </w:r>
-      <w:r>
-        <w:rPr>
-          <w:sz w:val="32"/>
-          <w:szCs w:val="32"/>
-        </w:rPr>
-        <w:t>Ref.</w:t>
-      </w:r>
-      <w:r>
-        <w:rPr>
-          <w:sz w:val="32"/>
-          <w:szCs w:val="32"/>
-        </w:rPr>
-        <w:t xml:space="preserve">: </w:t>
-      </w:r>
-      <w:hyperlink r:id="rId5" w:history="1">
-        <w:r>
-          <w:rPr>
-            <w:rStyle w:val="Hyperlink"/>
-            <w:sz w:val="32"/>
-            <w:szCs w:val="32"/>
-          </w:rPr>
-          <w:t>http://www.angusj.com/sudoku/hints.php</w:t>
-        </w:r>
-      </w:hyperlink>
-      <w:r>
-        <w:rPr>
-          <w:sz w:val="32"/>
-          <w:szCs w:val="32"/>
-        </w:rPr>
-        <w:t>)</w:t>
-      </w:r>
     </w:p>
     <w:p>
       <w:pPr>
@@ -165,7 +127,7 @@
                     </pic:cNvPicPr>
                   </pic:nvPicPr>
                   <pic:blipFill>
-                    <a:blip r:embed="rId6" cstate="print"/>
+                    <a:blip r:embed="rId7" cstate="print"/>
                     <a:srcRect/>
                     <a:stretch>
                       <a:fillRect/>
@@ -201,7 +163,31 @@
       <w:pPr>
         <w:pStyle w:val="Estilo3"/>
         <w:jc w:val="both"/>
-      </w:pPr>
+        <w:rPr>
+          <w:sz w:val="20"/>
+        </w:rPr>
+      </w:pPr>
+      <w:r>
+        <w:t xml:space="preserve">                                         </w:t>
+      </w:r>
+      <w:r>
+        <w:rPr>
+          <w:sz w:val="20"/>
+        </w:rPr>
+        <w:t>(Fig</w:t>
+      </w:r>
+      <w:r>
+        <w:rPr>
+          <w:sz w:val="20"/>
+        </w:rPr>
+        <w:t>ura</w:t>
+      </w:r>
+      <w:r>
+        <w:rPr>
+          <w:sz w:val="20"/>
+        </w:rPr>
+        <w:t>1 Ref [1])</w:t>
+      </w:r>
     </w:p>
     <w:p>
       <w:pPr>
@@ -215,9 +201,6 @@
       <w:r>
         <w:t>hidden</w:t>
       </w:r>
-      <w:r>
-        <w:t xml:space="preserve"> </w:t>
-      </w:r>
     </w:p>
     <w:p>
       <w:pPr>
@@ -229,24 +212,6 @@
         <w:jc w:val="both"/>
       </w:pPr>
       <w:r>
-        <w:t xml:space="preserve">há um candidato para uma coluna ou linha ou Qm mas está </w:t>
-      </w:r>
-      <w:r>
-        <w:rPr>
-          <w:i/>
-        </w:rPr>
-        <w:t>escondido</w:t>
-      </w:r>
-      <w:r>
-        <w:t xml:space="preserve"> entre os outros candidatos para essa célula;</w:t>
-      </w:r>
-    </w:p>
-    <w:p>
-      <w:pPr>
-        <w:pStyle w:val="Estilo3"/>
-        <w:jc w:val="both"/>
-      </w:pPr>
-      <w:r>
         <w:rPr>
           <w:noProof/>
           <w:lang w:eastAsia="pt-BR"/>
@@ -255,10 +220,10 @@
           <wp:anchor distT="0" distB="0" distL="114300" distR="114300" simplePos="0" relativeHeight="251659264" behindDoc="0" locked="0" layoutInCell="1" allowOverlap="1">
             <wp:simplePos x="0" y="0"/>
             <wp:positionH relativeFrom="column">
-              <wp:posOffset>1980565</wp:posOffset>
+              <wp:posOffset>2037715</wp:posOffset>
             </wp:positionH>
             <wp:positionV relativeFrom="paragraph">
-              <wp:posOffset>124460</wp:posOffset>
+              <wp:posOffset>710565</wp:posOffset>
             </wp:positionV>
             <wp:extent cx="1704975" cy="1638300"/>
             <wp:effectExtent l="19050" t="0" r="9525" b="0"/>
@@ -277,7 +242,7 @@
                     </pic:cNvPicPr>
                   </pic:nvPicPr>
                   <pic:blipFill>
-                    <a:blip r:embed="rId7" cstate="print"/>
+                    <a:blip r:embed="rId8" cstate="print"/>
                     <a:srcRect/>
                     <a:stretch>
                       <a:fillRect/>
@@ -305,6 +270,81 @@
           </wp:anchor>
         </w:drawing>
       </w:r>
+      <w:r>
+        <w:t>há um candidato para uma coluna ou linha ou Qm</w:t>
+      </w:r>
+      <w:r>
+        <w:t>,</w:t>
+      </w:r>
+      <w:r>
+        <w:t xml:space="preserve"> mas está </w:t>
+      </w:r>
+      <w:r>
+        <w:rPr>
+          <w:i/>
+        </w:rPr>
+        <w:t>escondido</w:t>
+      </w:r>
+      <w:r>
+        <w:t xml:space="preserve"> entre os outros candidatos para essa célula;</w:t>
+      </w:r>
+    </w:p>
+    <w:p>
+      <w:pPr>
+        <w:pStyle w:val="Estilo3"/>
+        <w:jc w:val="both"/>
+        <w:rPr>
+          <w:sz w:val="20"/>
+        </w:rPr>
+      </w:pPr>
+      <w:r>
+        <w:rPr>
+          <w:sz w:val="20"/>
+        </w:rPr>
+        <w:t xml:space="preserve">                                                                        </w:t>
+      </w:r>
+      <w:r>
+        <w:rPr>
+          <w:sz w:val="20"/>
+        </w:rPr>
+        <w:t>(Fig</w:t>
+      </w:r>
+      <w:r>
+        <w:rPr>
+          <w:sz w:val="20"/>
+        </w:rPr>
+        <w:t>ura2</w:t>
+      </w:r>
+      <w:r>
+        <w:rPr>
+          <w:sz w:val="20"/>
+        </w:rPr>
+        <w:t xml:space="preserve"> Ref [1])</w:t>
+      </w:r>
+      <w:r>
+        <w:t xml:space="preserve">                                 </w:t>
+      </w:r>
+    </w:p>
+    <w:p>
+      <w:pPr>
+        <w:pStyle w:val="Estilo3"/>
+        <w:jc w:val="both"/>
+        <w:rPr>
+          <w:sz w:val="20"/>
+        </w:rPr>
+      </w:pPr>
+    </w:p>
+    <w:p>
+      <w:pPr>
+        <w:pStyle w:val="Estilo3"/>
+        <w:jc w:val="both"/>
+      </w:pPr>
+    </w:p>
+    <w:p>
+      <w:pPr>
+        <w:pStyle w:val="Estilo3"/>
+        <w:jc w:val="both"/>
+      </w:pPr>
     </w:p>
     <w:p>
       <w:pPr>
@@ -327,6 +367,16 @@
         <w:lastRenderedPageBreak/>
         <w:t>2- médias:</w:t>
       </w:r>
+    </w:p>
+    <w:p>
+      <w:pPr>
+        <w:pStyle w:val="Estilo3"/>
+        <w:jc w:val="both"/>
+        <w:rPr>
+          <w:sz w:val="22"/>
+          <w:szCs w:val="22"/>
+        </w:rPr>
+      </w:pPr>
     </w:p>
     <w:p>
       <w:pPr>
@@ -356,7 +406,16 @@
         <w:t>vermelho</w:t>
       </w:r>
       <w:r>
-        <w:t xml:space="preserve"> está locked por causa dos 7 na mesma linha e dos 7 na mesma coluna; </w:t>
+        <w:t xml:space="preserve"> está </w:t>
+      </w:r>
+      <w:r>
+        <w:rPr>
+          <w:i/>
+        </w:rPr>
+        <w:t>bloqueado</w:t>
+      </w:r>
+      <w:r>
+        <w:t xml:space="preserve"> por causa dos 7 na mesma linha e dos 7 na mesma coluna; </w:t>
       </w:r>
     </w:p>
     <w:p>
@@ -380,7 +439,7 @@
               <wp:posOffset>618490</wp:posOffset>
             </wp:positionH>
             <wp:positionV relativeFrom="paragraph">
-              <wp:posOffset>396240</wp:posOffset>
+              <wp:posOffset>311150</wp:posOffset>
             </wp:positionV>
             <wp:extent cx="4686300" cy="4667250"/>
             <wp:effectExtent l="19050" t="0" r="0" b="0"/>
@@ -399,7 +458,7 @@
                     </pic:cNvPicPr>
                   </pic:nvPicPr>
                   <pic:blipFill>
-                    <a:blip r:embed="rId8" cstate="print"/>
+                    <a:blip r:embed="rId9" cstate="print"/>
                     <a:srcRect/>
                     <a:stretch>
                       <a:fillRect/>
@@ -443,30 +502,325 @@
     <w:p>
       <w:pPr>
         <w:pStyle w:val="Estilo3"/>
-        <w:jc w:val="both"/>
-      </w:pPr>
-    </w:p>
-    <w:p>
-      <w:pPr>
-        <w:pStyle w:val="Estilo3"/>
-        <w:jc w:val="both"/>
-      </w:pPr>
-    </w:p>
-    <w:p>
-      <w:pPr>
-        <w:pStyle w:val="Estilo3"/>
-        <w:jc w:val="both"/>
-      </w:pPr>
-      <w:r>
+        <w:ind w:left="360"/>
+        <w:jc w:val="both"/>
+        <w:rPr>
+          <w:sz w:val="20"/>
+        </w:rPr>
+      </w:pPr>
+      <w:r>
+        <w:rPr>
+          <w:sz w:val="20"/>
+        </w:rPr>
+        <w:t xml:space="preserve">            </w:t>
+      </w:r>
+      <w:r>
+        <w:rPr>
+          <w:sz w:val="20"/>
+        </w:rPr>
+        <w:t xml:space="preserve"> </w:t>
+      </w:r>
+      <w:r>
+        <w:rPr>
+          <w:sz w:val="20"/>
+        </w:rPr>
+        <w:t xml:space="preserve"> </w:t>
+      </w:r>
+      <w:r>
+        <w:rPr>
+          <w:sz w:val="20"/>
+        </w:rPr>
+        <w:t>(Fig</w:t>
+      </w:r>
+      <w:r>
+        <w:rPr>
+          <w:sz w:val="20"/>
+        </w:rPr>
+        <w:t>ura3</w:t>
+      </w:r>
+      <w:r>
+        <w:rPr>
+          <w:sz w:val="20"/>
+        </w:rPr>
+        <w:t xml:space="preserve"> Ref [</w:t>
+      </w:r>
+      <w:r>
+        <w:rPr>
+          <w:sz w:val="20"/>
+        </w:rPr>
+        <w:t>2</w:t>
+      </w:r>
+      <w:r>
+        <w:rPr>
+          <w:sz w:val="20"/>
+        </w:rPr>
+        <w:t>])</w:t>
+      </w:r>
+    </w:p>
+    <w:p>
+      <w:pPr>
+        <w:pStyle w:val="Estilo3"/>
+        <w:numPr>
+          <w:ilvl w:val="0"/>
+          <w:numId w:val="1"/>
+        </w:numPr>
+        <w:jc w:val="both"/>
+      </w:pPr>
+      <w:r>
+        <w:rPr>
+          <w:noProof/>
+          <w:lang w:eastAsia="pt-BR"/>
+        </w:rPr>
+        <w:drawing>
+          <wp:anchor distT="0" distB="0" distL="114300" distR="114300" simplePos="0" relativeHeight="251657215" behindDoc="1" locked="0" layoutInCell="1" allowOverlap="1">
+            <wp:simplePos x="0" y="0"/>
+            <wp:positionH relativeFrom="column">
+              <wp:posOffset>618490</wp:posOffset>
+            </wp:positionH>
+            <wp:positionV relativeFrom="paragraph">
+              <wp:posOffset>465455</wp:posOffset>
+            </wp:positionV>
+            <wp:extent cx="4752975" cy="2038350"/>
+            <wp:effectExtent l="19050" t="0" r="9525" b="0"/>
+            <wp:wrapNone/>
+            <wp:docPr id="9" name="Imagem 2"/>
+            <wp:cNvGraphicFramePr>
+              <a:graphicFrameLocks xmlns:a="http://schemas.openxmlformats.org/drawingml/2006/main" noChangeAspect="1"/>
+            </wp:cNvGraphicFramePr>
+            <a:graphic xmlns:a="http://schemas.openxmlformats.org/drawingml/2006/main">
+              <a:graphicData uri="http://schemas.openxmlformats.org/drawingml/2006/picture">
+                <pic:pic xmlns:pic="http://schemas.openxmlformats.org/drawingml/2006/picture">
+                  <pic:nvPicPr>
+                    <pic:cNvPr id="0" name="Picture 2"/>
+                    <pic:cNvPicPr>
+                      <a:picLocks noChangeAspect="1" noChangeArrowheads="1"/>
+                    </pic:cNvPicPr>
+                  </pic:nvPicPr>
+                  <pic:blipFill>
+                    <a:blip r:embed="rId10"/>
+                    <a:srcRect/>
+                    <a:stretch>
+                      <a:fillRect/>
+                    </a:stretch>
+                  </pic:blipFill>
+                  <pic:spPr bwMode="auto">
+                    <a:xfrm>
+                      <a:off x="0" y="0"/>
+                      <a:ext cx="4752975" cy="2038350"/>
+                    </a:xfrm>
+                    <a:prstGeom prst="rect">
+                      <a:avLst/>
+                    </a:prstGeom>
+                    <a:noFill/>
+                    <a:ln w="9525">
+                      <a:noFill/>
+                      <a:miter lim="800000"/>
+                      <a:headEnd/>
+                      <a:tailEnd/>
+                    </a:ln>
+                  </pic:spPr>
+                </pic:pic>
+              </a:graphicData>
+            </a:graphic>
+          </wp:anchor>
+        </w:drawing>
+      </w:r>
+      <w:r>
+        <w:t xml:space="preserve">os candidatos 2, em verde, são os </w:t>
+      </w:r>
+      <w:r>
+        <w:rPr>
+          <w:i/>
+        </w:rPr>
+        <w:t xml:space="preserve">únicos </w:t>
+      </w:r>
+      <w:r>
+        <w:rPr>
+          <w:i/>
+        </w:rPr>
+        <w:t>2</w:t>
+      </w:r>
+      <w:r>
+        <w:t>s no bloco (no exemplo,no bloco da direita);</w:t>
+      </w:r>
+    </w:p>
+    <w:p>
+      <w:pPr>
+        <w:pStyle w:val="Estilo3"/>
+        <w:ind w:left="360"/>
+        <w:jc w:val="both"/>
+        <w:rPr>
+          <w:sz w:val="20"/>
+        </w:rPr>
+      </w:pPr>
+    </w:p>
+    <w:p>
+      <w:pPr>
+        <w:pStyle w:val="Estilo3"/>
+        <w:ind w:left="360"/>
+        <w:jc w:val="both"/>
+        <w:rPr>
+          <w:sz w:val="20"/>
+        </w:rPr>
+      </w:pPr>
+    </w:p>
+    <w:p>
+      <w:pPr>
+        <w:pStyle w:val="Estilo3"/>
+        <w:ind w:left="360"/>
+        <w:jc w:val="both"/>
+        <w:rPr>
+          <w:sz w:val="20"/>
+        </w:rPr>
+      </w:pPr>
+    </w:p>
+    <w:p>
+      <w:pPr>
+        <w:pStyle w:val="Estilo3"/>
+        <w:ind w:left="360"/>
+        <w:jc w:val="both"/>
+        <w:rPr>
+          <w:sz w:val="20"/>
+        </w:rPr>
+      </w:pPr>
+    </w:p>
+    <w:p>
+      <w:pPr>
+        <w:pStyle w:val="Estilo3"/>
+        <w:ind w:left="360"/>
+        <w:jc w:val="both"/>
+        <w:rPr>
+          <w:sz w:val="20"/>
+        </w:rPr>
+      </w:pPr>
+    </w:p>
+    <w:p>
+      <w:pPr>
+        <w:pStyle w:val="Estilo3"/>
+        <w:ind w:left="360"/>
+        <w:jc w:val="both"/>
+        <w:rPr>
+          <w:sz w:val="20"/>
+        </w:rPr>
+      </w:pPr>
+    </w:p>
+    <w:p>
+      <w:pPr>
+        <w:pStyle w:val="Estilo3"/>
+        <w:jc w:val="both"/>
+        <w:rPr>
+          <w:sz w:val="8"/>
+        </w:rPr>
+      </w:pPr>
+    </w:p>
+    <w:p>
+      <w:pPr>
+        <w:pStyle w:val="Estilo3"/>
+        <w:jc w:val="both"/>
+        <w:rPr>
+          <w:sz w:val="20"/>
+        </w:rPr>
+      </w:pPr>
+    </w:p>
+    <w:p>
+      <w:pPr>
+        <w:pStyle w:val="Estilo3"/>
+        <w:jc w:val="both"/>
+        <w:rPr>
+          <w:sz w:val="26"/>
+          <w:szCs w:val="26"/>
+        </w:rPr>
+      </w:pPr>
+      <w:r>
+        <w:rPr>
+          <w:sz w:val="20"/>
+        </w:rPr>
+        <w:t xml:space="preserve">                      </w:t>
+      </w:r>
+    </w:p>
+    <w:p>
+      <w:pPr>
+        <w:pStyle w:val="Estilo3"/>
+        <w:jc w:val="both"/>
+        <w:rPr>
+          <w:sz w:val="20"/>
+        </w:rPr>
+      </w:pPr>
+      <w:r>
+        <w:rPr>
+          <w:sz w:val="20"/>
+        </w:rPr>
+        <w:t xml:space="preserve">                       </w:t>
+      </w:r>
+      <w:r>
+        <w:rPr>
+          <w:sz w:val="20"/>
+        </w:rPr>
+        <w:t>(Fig</w:t>
+      </w:r>
+      <w:r>
+        <w:rPr>
+          <w:sz w:val="20"/>
+        </w:rPr>
+        <w:t>ura4</w:t>
+      </w:r>
+      <w:r>
+        <w:rPr>
+          <w:sz w:val="20"/>
+        </w:rPr>
+        <w:t xml:space="preserve"> Ref [</w:t>
+      </w:r>
+      <w:r>
+        <w:rPr>
+          <w:sz w:val="20"/>
+        </w:rPr>
+        <w:t>1</w:t>
+      </w:r>
+      <w:r>
+        <w:rPr>
+          <w:sz w:val="20"/>
+        </w:rPr>
+        <w:t>])</w:t>
+      </w:r>
+    </w:p>
+    <w:p>
+      <w:pPr>
+        <w:pStyle w:val="Estilo3"/>
+        <w:jc w:val="both"/>
+      </w:pPr>
+      <w:r>
+        <w:lastRenderedPageBreak/>
         <w:t>2.2- locked candidates 2</w:t>
       </w:r>
     </w:p>
     <w:p>
       <w:pPr>
         <w:pStyle w:val="Estilo3"/>
-        <w:jc w:val="both"/>
-      </w:pPr>
-      <w:r>
+        <w:numPr>
+          <w:ilvl w:val="0"/>
+          <w:numId w:val="3"/>
+        </w:numPr>
+        <w:jc w:val="both"/>
+      </w:pPr>
+    </w:p>
+    <w:p>
+      <w:pPr>
+        <w:rPr>
+          <w:sz w:val="32"/>
+          <w:szCs w:val="32"/>
+        </w:rPr>
+      </w:pPr>
+      <w:r>
+        <w:br w:type="page"/>
+      </w:r>
+    </w:p>
+    <w:p>
+      <w:pPr>
+        <w:pStyle w:val="Estilo3"/>
+        <w:jc w:val="both"/>
+      </w:pPr>
+      <w:r>
+        <w:lastRenderedPageBreak/>
         <w:t>2.3- naked pairs</w:t>
       </w:r>
     </w:p>
@@ -528,7 +882,6 @@
         <w:jc w:val="both"/>
       </w:pPr>
       <w:r>
-        <w:lastRenderedPageBreak/>
         <w:t>3.3</w:t>
       </w:r>
       <w:r>
@@ -622,9 +975,111 @@
     </w:p>
     <w:p>
       <w:pPr>
-        <w:pStyle w:val="Estilo3"/>
-        <w:jc w:val="both"/>
-      </w:pPr>
+        <w:rPr>
+          <w:sz w:val="32"/>
+          <w:szCs w:val="32"/>
+        </w:rPr>
+      </w:pPr>
+      <w:r>
+        <w:br w:type="page"/>
+      </w:r>
+    </w:p>
+    <w:p>
+      <w:pPr>
+        <w:pStyle w:val="Estilo3"/>
+        <w:jc w:val="both"/>
+      </w:pPr>
+      <w:r>
+        <w:lastRenderedPageBreak/>
+        <w:t>Referências:</w:t>
+      </w:r>
+    </w:p>
+    <w:p>
+      <w:pPr>
+        <w:pStyle w:val="Estilo3"/>
+        <w:jc w:val="both"/>
+      </w:pPr>
+      <w:r>
+        <w:t xml:space="preserve">[01] </w:t>
+      </w:r>
+      <w:hyperlink r:id="rId11" w:history="1">
+        <w:r>
+          <w:rPr>
+            <w:rStyle w:val="Hyperlink"/>
+          </w:rPr>
+          <w:t>http://www.angusj.com/sudo</w:t>
+        </w:r>
+        <w:r>
+          <w:rPr>
+            <w:rStyle w:val="Hyperlink"/>
+          </w:rPr>
+          <w:t>k</w:t>
+        </w:r>
+        <w:r>
+          <w:rPr>
+            <w:rStyle w:val="Hyperlink"/>
+          </w:rPr>
+          <w:t>u/hints.php</w:t>
+        </w:r>
+      </w:hyperlink>
+    </w:p>
+    <w:p>
+      <w:pPr>
+        <w:pStyle w:val="Estilo3"/>
+        <w:jc w:val="both"/>
+      </w:pPr>
+      <w:r>
+        <w:t>[02]</w:t>
+      </w:r>
+      <w:r>
+        <w:t xml:space="preserve"> </w:t>
+      </w:r>
+      <w:hyperlink r:id="rId12" w:history="1">
+        <w:r>
+          <w:rPr>
+            <w:rStyle w:val="Hyperlink"/>
+          </w:rPr>
+          <w:t>https://www.stolaf.edu//people/hansonr/sudoku/analyst.htm</w:t>
+        </w:r>
+      </w:hyperlink>
+    </w:p>
+    <w:p>
+      <w:pPr>
+        <w:pStyle w:val="Estilo3"/>
+        <w:jc w:val="both"/>
+      </w:pPr>
+      <w:r>
+        <w:t xml:space="preserve">[03] </w:t>
+      </w:r>
+      <w:hyperlink r:id="rId13" w:history="1">
+        <w:r>
+          <w:rPr>
+            <w:rStyle w:val="Hyperlink"/>
+          </w:rPr>
+          <w:t>https://www.stol</w:t>
+        </w:r>
+        <w:r>
+          <w:rPr>
+            <w:rStyle w:val="Hyperlink"/>
+          </w:rPr>
+          <w:t>a</w:t>
+        </w:r>
+        <w:r>
+          <w:rPr>
+            <w:rStyle w:val="Hyperlink"/>
+          </w:rPr>
+          <w:t>f.edu/people/hansonr/sudoku</w:t>
+        </w:r>
+      </w:hyperlink>
+    </w:p>
+    <w:p>
+      <w:pPr>
+        <w:pStyle w:val="Estilo3"/>
+        <w:jc w:val="both"/>
+      </w:pPr>
+      <w:r>
+        <w:t xml:space="preserve">[04] </w:t>
+      </w:r>
     </w:p>
     <w:sectPr>
       <w:pgSz w:w="11906" w:h="16838"/>
@@ -636,6 +1091,56 @@
 </w:document>
 </file>
 
+<file path=word/endnotes.xml><?xml version="1.0" encoding="utf-8"?>
+<w:endnotes xmlns:ve="http://schemas.openxmlformats.org/markup-compatibility/2006" xmlns:o="urn:schemas-microsoft-com:office:office" xmlns:r="http://schemas.openxmlformats.org/officeDocument/2006/relationships" xmlns:m="http://schemas.openxmlformats.org/officeDocument/2006/math" xmlns:v="urn:schemas-microsoft-com:vml" xmlns:wp="http://schemas.openxmlformats.org/drawingml/2006/wordprocessingDrawing" xmlns:w10="urn:schemas-microsoft-com:office:word" xmlns:w="http://schemas.openxmlformats.org/wordprocessingml/2006/main" xmlns:wne="http://schemas.microsoft.com/office/word/2006/wordml">
+  <w:endnote w:type="separator" w:id="0">
+    <w:p>
+      <w:pPr>
+        <w:spacing w:after="0" w:line="240" w:lineRule="auto"/>
+      </w:pPr>
+      <w:r>
+        <w:separator/>
+      </w:r>
+    </w:p>
+  </w:endnote>
+  <w:endnote w:type="continuationSeparator" w:id="1">
+    <w:p>
+      <w:pPr>
+        <w:spacing w:after="0" w:line="240" w:lineRule="auto"/>
+      </w:pPr>
+      <w:r>
+        <w:continuationSeparator/>
+      </w:r>
+    </w:p>
+  </w:endnote>
+</w:endnotes>
+</file>
+
+<file path=word/footnotes.xml><?xml version="1.0" encoding="utf-8"?>
+<w:footnotes xmlns:ve="http://schemas.openxmlformats.org/markup-compatibility/2006" xmlns:o="urn:schemas-microsoft-com:office:office" xmlns:r="http://schemas.openxmlformats.org/officeDocument/2006/relationships" xmlns:m="http://schemas.openxmlformats.org/officeDocument/2006/math" xmlns:v="urn:schemas-microsoft-com:vml" xmlns:wp="http://schemas.openxmlformats.org/drawingml/2006/wordprocessingDrawing" xmlns:w10="urn:schemas-microsoft-com:office:word" xmlns:w="http://schemas.openxmlformats.org/wordprocessingml/2006/main" xmlns:wne="http://schemas.microsoft.com/office/word/2006/wordml">
+  <w:footnote w:type="separator" w:id="0">
+    <w:p>
+      <w:pPr>
+        <w:spacing w:after="0" w:line="240" w:lineRule="auto"/>
+      </w:pPr>
+      <w:r>
+        <w:separator/>
+      </w:r>
+    </w:p>
+  </w:footnote>
+  <w:footnote w:type="continuationSeparator" w:id="1">
+    <w:p>
+      <w:pPr>
+        <w:spacing w:after="0" w:line="240" w:lineRule="auto"/>
+      </w:pPr>
+      <w:r>
+        <w:continuationSeparator/>
+      </w:r>
+    </w:p>
+  </w:footnote>
+</w:footnotes>
+</file>
+
 <file path=word/numbering.xml><?xml version="1.0" encoding="utf-8"?>
 <w:numbering xmlns:ve="http://schemas.openxmlformats.org/markup-compatibility/2006" xmlns:o="urn:schemas-microsoft-com:office:office" xmlns:r="http://schemas.openxmlformats.org/officeDocument/2006/relationships" xmlns:m="http://schemas.openxmlformats.org/officeDocument/2006/math" xmlns:v="urn:schemas-microsoft-com:vml" xmlns:wp="http://schemas.openxmlformats.org/drawingml/2006/wordprocessingDrawing" xmlns:w10="urn:schemas-microsoft-com:office:word" xmlns:w="http://schemas.openxmlformats.org/wordprocessingml/2006/main" xmlns:wne="http://schemas.microsoft.com/office/word/2006/wordml">
   <w:abstractNum w:abstractNumId="0">
@@ -752,6 +1257,119 @@
     </w:lvl>
   </w:abstractNum>
   <w:abstractNum w:abstractNumId="1">
+    <w:nsid w:val="19AB76C1"/>
+    <w:multiLevelType w:val="hybridMultilevel"/>
+    <w:tmpl w:val="46884B8E"/>
+    <w:lvl w:ilvl="0" w:tplc="04160001">
+      <w:start w:val="1"/>
+      <w:numFmt w:val="bullet"/>
+      <w:lvlText w:val=""/>
+      <w:lvlJc w:val="left"/>
+      <w:pPr>
+        <w:ind w:left="720" w:hanging="360"/>
+      </w:pPr>
+      <w:rPr>
+        <w:rFonts w:ascii="Symbol" w:hAnsi="Symbol" w:hint="default"/>
+      </w:rPr>
+    </w:lvl>
+    <w:lvl w:ilvl="1" w:tplc="04160003" w:tentative="1">
+      <w:start w:val="1"/>
+      <w:numFmt w:val="bullet"/>
+      <w:lvlText w:val="o"/>
+      <w:lvlJc w:val="left"/>
+      <w:pPr>
+        <w:ind w:left="1440" w:hanging="360"/>
+      </w:pPr>
+      <w:rPr>
+        <w:rFonts w:ascii="Courier New" w:hAnsi="Courier New" w:cs="Courier New" w:hint="default"/>
+      </w:rPr>
+    </w:lvl>
+    <w:lvl w:ilvl="2" w:tplc="04160005" w:tentative="1">
+      <w:start w:val="1"/>
+      <w:numFmt w:val="bullet"/>
+      <w:lvlText w:val=""/>
+      <w:lvlJc w:val="left"/>
+      <w:pPr>
+        <w:ind w:left="2160" w:hanging="360"/>
+      </w:pPr>
+      <w:rPr>
+        <w:rFonts w:ascii="Wingdings" w:hAnsi="Wingdings" w:hint="default"/>
+      </w:rPr>
+    </w:lvl>
+    <w:lvl w:ilvl="3" w:tplc="04160001" w:tentative="1">
+      <w:start w:val="1"/>
+      <w:numFmt w:val="bullet"/>
+      <w:lvlText w:val=""/>
+      <w:lvlJc w:val="left"/>
+      <w:pPr>
+        <w:ind w:left="2880" w:hanging="360"/>
+      </w:pPr>
+      <w:rPr>
+        <w:rFonts w:ascii="Symbol" w:hAnsi="Symbol" w:hint="default"/>
+      </w:rPr>
+    </w:lvl>
+    <w:lvl w:ilvl="4" w:tplc="04160003" w:tentative="1">
+      <w:start w:val="1"/>
+      <w:numFmt w:val="bullet"/>
+      <w:lvlText w:val="o"/>
+      <w:lvlJc w:val="left"/>
+      <w:pPr>
+        <w:ind w:left="3600" w:hanging="360"/>
+      </w:pPr>
+      <w:rPr>
+        <w:rFonts w:ascii="Courier New" w:hAnsi="Courier New" w:cs="Courier New" w:hint="default"/>
+      </w:rPr>
+    </w:lvl>
+    <w:lvl w:ilvl="5" w:tplc="04160005" w:tentative="1">
+      <w:start w:val="1"/>
+      <w:numFmt w:val="bullet"/>
+      <w:lvlText w:val=""/>
+      <w:lvlJc w:val="left"/>
+      <w:pPr>
+        <w:ind w:left="4320" w:hanging="360"/>
+      </w:pPr>
+      <w:rPr>
+        <w:rFonts w:ascii="Wingdings" w:hAnsi="Wingdings" w:hint="default"/>
+      </w:rPr>
+    </w:lvl>
+    <w:lvl w:ilvl="6" w:tplc="04160001" w:tentative="1">
+      <w:start w:val="1"/>
+      <w:numFmt w:val="bullet"/>
+      <w:lvlText w:val=""/>
+      <w:lvlJc w:val="left"/>
+      <w:pPr>
+        <w:ind w:left="5040" w:hanging="360"/>
+      </w:pPr>
+      <w:rPr>
+        <w:rFonts w:ascii="Symbol" w:hAnsi="Symbol" w:hint="default"/>
+      </w:rPr>
+    </w:lvl>
+    <w:lvl w:ilvl="7" w:tplc="04160003" w:tentative="1">
+      <w:start w:val="1"/>
+      <w:numFmt w:val="bullet"/>
+      <w:lvlText w:val="o"/>
+      <w:lvlJc w:val="left"/>
+      <w:pPr>
+        <w:ind w:left="5760" w:hanging="360"/>
+      </w:pPr>
+      <w:rPr>
+        <w:rFonts w:ascii="Courier New" w:hAnsi="Courier New" w:cs="Courier New" w:hint="default"/>
+      </w:rPr>
+    </w:lvl>
+    <w:lvl w:ilvl="8" w:tplc="04160005" w:tentative="1">
+      <w:start w:val="1"/>
+      <w:numFmt w:val="bullet"/>
+      <w:lvlText w:val=""/>
+      <w:lvlJc w:val="left"/>
+      <w:pPr>
+        <w:ind w:left="6480" w:hanging="360"/>
+      </w:pPr>
+      <w:rPr>
+        <w:rFonts w:ascii="Wingdings" w:hAnsi="Wingdings" w:hint="default"/>
+      </w:rPr>
+    </w:lvl>
+  </w:abstractNum>
+  <w:abstractNum w:abstractNumId="2">
     <w:nsid w:val="6C65254A"/>
     <w:multiLevelType w:val="hybridMultilevel"/>
     <w:tmpl w:val="7D606758"/>
@@ -865,10 +1483,13 @@
     </w:lvl>
   </w:abstractNum>
   <w:num w:numId="1">
-    <w:abstractNumId w:val="1"/>
+    <w:abstractNumId w:val="2"/>
   </w:num>
   <w:num w:numId="2">
     <w:abstractNumId w:val="0"/>
+  </w:num>
+  <w:num w:numId="3">
+    <w:abstractNumId w:val="1"/>
   </w:num>
 </w:numbering>
 </file>
@@ -1185,6 +1806,66 @@
       <w:szCs w:val="16"/>
     </w:rPr>
   </w:style>
+  <w:style w:type="character" w:styleId="HiperlinkVisitado">
+    <w:name w:val="FollowedHyperlink"/>
+    <w:basedOn w:val="Fontepargpadro"/>
+    <w:uiPriority w:val="99"/>
+    <w:semiHidden/>
+    <w:unhideWhenUsed/>
+    <w:rsid w:val="00724E5A"/>
+    <w:rPr>
+      <w:color w:val="800080" w:themeColor="followedHyperlink"/>
+      <w:u w:val="single"/>
+    </w:rPr>
+  </w:style>
+  <w:style w:type="paragraph" w:styleId="Cabealho">
+    <w:name w:val="header"/>
+    <w:basedOn w:val="Normal"/>
+    <w:link w:val="CabealhoChar"/>
+    <w:uiPriority w:val="99"/>
+    <w:semiHidden/>
+    <w:unhideWhenUsed/>
+    <w:rsid w:val="00784FEA"/>
+    <w:pPr>
+      <w:tabs>
+        <w:tab w:val="center" w:pos="4252"/>
+        <w:tab w:val="right" w:pos="8504"/>
+      </w:tabs>
+      <w:spacing w:after="0" w:line="240" w:lineRule="auto"/>
+    </w:pPr>
+  </w:style>
+  <w:style w:type="character" w:customStyle="1" w:styleId="CabealhoChar">
+    <w:name w:val="Cabeçalho Char"/>
+    <w:basedOn w:val="Fontepargpadro"/>
+    <w:link w:val="Cabealho"/>
+    <w:uiPriority w:val="99"/>
+    <w:semiHidden/>
+    <w:rsid w:val="00784FEA"/>
+  </w:style>
+  <w:style w:type="paragraph" w:styleId="Rodap">
+    <w:name w:val="footer"/>
+    <w:basedOn w:val="Normal"/>
+    <w:link w:val="RodapChar"/>
+    <w:uiPriority w:val="99"/>
+    <w:semiHidden/>
+    <w:unhideWhenUsed/>
+    <w:rsid w:val="00784FEA"/>
+    <w:pPr>
+      <w:tabs>
+        <w:tab w:val="center" w:pos="4252"/>
+        <w:tab w:val="right" w:pos="8504"/>
+      </w:tabs>
+      <w:spacing w:after="0" w:line="240" w:lineRule="auto"/>
+    </w:pPr>
+  </w:style>
+  <w:style w:type="character" w:customStyle="1" w:styleId="RodapChar">
+    <w:name w:val="Rodapé Char"/>
+    <w:basedOn w:val="Fontepargpadro"/>
+    <w:link w:val="Rodap"/>
+    <w:uiPriority w:val="99"/>
+    <w:semiHidden/>
+    <w:rsid w:val="00784FEA"/>
+  </w:style>
 </w:styles>
 </file>
 

</xml_diff>